<commit_message>
end of all tests
</commit_message>
<xml_diff>
--- a/Installation de Végéta.docx
+++ b/Installation de Végéta.docx
@@ -103,31 +103,33 @@
         <w:rPr>
           <w:lang w:val="fr-FR"/>
         </w:rPr>
-        <w:t>Création du f</w:t>
-      </w:r>
-      <w:r>
-        <w:rPr>
-          <w:lang w:val="fr-FR"/>
-        </w:rPr>
-        <w:t>ichier target.txt</w:t>
-      </w:r>
+        <w:t xml:space="preserve">Vérification de la version de </w:t>
+      </w:r>
+      <w:proofErr w:type="spellStart"/>
+      <w:r>
+        <w:rPr>
+          <w:lang w:val="fr-FR"/>
+        </w:rPr>
+        <w:t>vegeta</w:t>
+      </w:r>
+      <w:proofErr w:type="spellEnd"/>
+    </w:p>
+    <w:p>
+      <w:pPr>
+        <w:rPr>
+          <w:lang w:val="fr-FR"/>
+        </w:rPr>
+      </w:pPr>
       <w:r>
         <w:rPr>
           <w:noProof/>
           <w:lang w:val="fr-FR"/>
         </w:rPr>
-        <w:t xml:space="preserve"> </w:t>
-      </w:r>
-      <w:r>
-        <w:rPr>
-          <w:noProof/>
-          <w:lang w:val="fr-FR"/>
-        </w:rPr>
         <w:drawing>
-          <wp:inline distT="0" distB="0" distL="0" distR="0" wp14:anchorId="01C33813" wp14:editId="394AE654">
-            <wp:extent cx="5760720" cy="3600450"/>
-            <wp:effectExtent l="0" t="0" r="5080" b="6350"/>
-            <wp:docPr id="1285495044" name="Image 5"/>
+          <wp:inline distT="0" distB="0" distL="0" distR="0">
+            <wp:extent cx="5760720" cy="1343025"/>
+            <wp:effectExtent l="0" t="0" r="5080" b="3175"/>
+            <wp:docPr id="2028663859" name="Image 1"/>
             <wp:cNvGraphicFramePr>
               <a:graphicFrameLocks xmlns:a="http://schemas.openxmlformats.org/drawingml/2006/main" noChangeAspect="1"/>
             </wp:cNvGraphicFramePr>
@@ -135,11 +137,11 @@
               <a:graphicData uri="http://schemas.openxmlformats.org/drawingml/2006/picture">
                 <pic:pic xmlns:pic="http://schemas.openxmlformats.org/drawingml/2006/picture">
                   <pic:nvPicPr>
-                    <pic:cNvPr id="1285495044" name="Image 1285495044"/>
+                    <pic:cNvPr id="2028663859" name="Image 2028663859"/>
                     <pic:cNvPicPr/>
                   </pic:nvPicPr>
                   <pic:blipFill>
-                    <a:blip r:embed="rId6" cstate="print">
+                    <a:blip r:embed="rId6">
                       <a:extLst>
                         <a:ext uri="{28A0092B-C50C-407E-A947-70E740481C1C}">
                           <a14:useLocalDpi xmlns:a14="http://schemas.microsoft.com/office/drawing/2010/main" val="0"/>
@@ -153,7 +155,7 @@
                   <pic:spPr>
                     <a:xfrm>
                       <a:off x="0" y="0"/>
-                      <a:ext cx="5760720" cy="3600450"/>
+                      <a:ext cx="5760720" cy="1343025"/>
                     </a:xfrm>
                     <a:prstGeom prst="rect">
                       <a:avLst/>
@@ -175,82 +177,34 @@
     </w:p>
     <w:p>
       <w:pPr>
-        <w:rPr>
-          <w:lang w:val="fr-FR"/>
-        </w:rPr>
-      </w:pPr>
-    </w:p>
-    <w:p>
-      <w:pPr>
-        <w:rPr>
-          <w:lang w:val="fr-FR"/>
-        </w:rPr>
-      </w:pPr>
-    </w:p>
-    <w:p>
-      <w:pPr>
-        <w:rPr>
-          <w:lang w:val="fr-FR"/>
-        </w:rPr>
-      </w:pPr>
-    </w:p>
-    <w:p>
-      <w:pPr>
-        <w:rPr>
-          <w:lang w:val="fr-FR"/>
-        </w:rPr>
-      </w:pPr>
-    </w:p>
-    <w:p>
-      <w:pPr>
-        <w:rPr>
-          <w:lang w:val="fr-FR"/>
-        </w:rPr>
-      </w:pPr>
-    </w:p>
-    <w:p>
-      <w:pPr>
-        <w:rPr>
-          <w:lang w:val="fr-FR"/>
-        </w:rPr>
-      </w:pPr>
-    </w:p>
-    <w:p>
-      <w:pPr>
         <w:pStyle w:val="Paragraphedeliste"/>
         <w:numPr>
           <w:ilvl w:val="0"/>
           <w:numId w:val="1"/>
         </w:numPr>
-        <w:rPr>
-          <w:lang w:val="fr-FR"/>
-        </w:rPr>
-      </w:pPr>
-      <w:r>
-        <w:rPr>
-          <w:lang w:val="fr-FR"/>
-        </w:rPr>
-        <w:lastRenderedPageBreak/>
-        <w:t>Exécution de la commande pour les tests GET et post avec végéta</w:t>
-      </w:r>
-    </w:p>
-    <w:p>
-      <w:pPr>
-        <w:ind w:left="360"/>
-        <w:rPr>
-          <w:lang w:val="fr-FR"/>
-        </w:rPr>
-      </w:pPr>
+      </w:pPr>
+      <w:r>
+        <w:t>Test de mon end point av</w:t>
+      </w:r>
+      <w:r>
+        <w:t xml:space="preserve">ec </w:t>
+      </w:r>
+      <w:proofErr w:type="spellStart"/>
+      <w:r>
+        <w:t>vegeta</w:t>
+      </w:r>
+      <w:proofErr w:type="spellEnd"/>
+    </w:p>
+    <w:p>
       <w:r>
         <w:rPr>
           <w:noProof/>
-          <w:lang w:val="fr-FR"/>
         </w:rPr>
         <w:drawing>
           <wp:inline distT="0" distB="0" distL="0" distR="0">
-            <wp:extent cx="5760720" cy="528955"/>
-            <wp:effectExtent l="0" t="0" r="5080" b="4445"/>
-            <wp:docPr id="9866882" name="Image 6"/>
+            <wp:extent cx="5760720" cy="2266950"/>
+            <wp:effectExtent l="0" t="0" r="5080" b="6350"/>
+            <wp:docPr id="1451591571" name="Image 5"/>
             <wp:cNvGraphicFramePr>
               <a:graphicFrameLocks xmlns:a="http://schemas.openxmlformats.org/drawingml/2006/main" noChangeAspect="1"/>
             </wp:cNvGraphicFramePr>
@@ -258,7 +212,7 @@
               <a:graphicData uri="http://schemas.openxmlformats.org/drawingml/2006/picture">
                 <pic:pic xmlns:pic="http://schemas.openxmlformats.org/drawingml/2006/picture">
                   <pic:nvPicPr>
-                    <pic:cNvPr id="9866882" name="Image 9866882"/>
+                    <pic:cNvPr id="1451591571" name="Image 1451591571"/>
                     <pic:cNvPicPr/>
                   </pic:nvPicPr>
                   <pic:blipFill>
@@ -276,7 +230,7 @@
                   <pic:spPr>
                     <a:xfrm>
                       <a:off x="0" y="0"/>
-                      <a:ext cx="5760720" cy="528955"/>
+                      <a:ext cx="5760720" cy="2266950"/>
                     </a:xfrm>
                     <a:prstGeom prst="rect">
                       <a:avLst/>
@@ -289,14 +243,10 @@
         </w:drawing>
       </w:r>
     </w:p>
-    <w:p>
-      <w:pPr>
-        <w:ind w:left="360"/>
-        <w:rPr>
-          <w:lang w:val="fr-FR"/>
-        </w:rPr>
-      </w:pPr>
-    </w:p>
+    <w:p/>
+    <w:p/>
+    <w:p/>
+    <w:p/>
     <w:p>
       <w:pPr>
         <w:pStyle w:val="Paragraphedeliste"/>
@@ -312,8 +262,31 @@
         <w:rPr>
           <w:lang w:val="fr-FR"/>
         </w:rPr>
-        <w:t xml:space="preserve">Résultats </w:t>
-      </w:r>
+        <w:lastRenderedPageBreak/>
+        <w:t>Création du fichier target.txt</w:t>
+      </w:r>
+      <w:r>
+        <w:rPr>
+          <w:noProof/>
+          <w:lang w:val="fr-FR"/>
+        </w:rPr>
+        <w:t xml:space="preserve"> </w:t>
+      </w:r>
+    </w:p>
+    <w:p>
+      <w:pPr>
+        <w:pStyle w:val="Paragraphedeliste"/>
+        <w:rPr>
+          <w:lang w:val="fr-FR"/>
+        </w:rPr>
+      </w:pPr>
+    </w:p>
+    <w:p>
+      <w:pPr>
+        <w:rPr>
+          <w:lang w:val="fr-FR"/>
+        </w:rPr>
+      </w:pPr>
       <w:r>
         <w:rPr>
           <w:noProof/>
@@ -321,9 +294,9 @@
         </w:rPr>
         <w:drawing>
           <wp:inline distT="0" distB="0" distL="0" distR="0">
-            <wp:extent cx="5760720" cy="2704465"/>
-            <wp:effectExtent l="0" t="0" r="5080" b="635"/>
-            <wp:docPr id="527946430" name="Image 7"/>
+            <wp:extent cx="5760720" cy="3692525"/>
+            <wp:effectExtent l="0" t="0" r="5080" b="3175"/>
+            <wp:docPr id="1702961244" name="Image 4"/>
             <wp:cNvGraphicFramePr>
               <a:graphicFrameLocks xmlns:a="http://schemas.openxmlformats.org/drawingml/2006/main" noChangeAspect="1"/>
             </wp:cNvGraphicFramePr>
@@ -331,7 +304,7 @@
               <a:graphicData uri="http://schemas.openxmlformats.org/drawingml/2006/picture">
                 <pic:pic xmlns:pic="http://schemas.openxmlformats.org/drawingml/2006/picture">
                   <pic:nvPicPr>
-                    <pic:cNvPr id="527946430" name="Image 527946430"/>
+                    <pic:cNvPr id="1702961244" name="Image 1702961244"/>
                     <pic:cNvPicPr/>
                   </pic:nvPicPr>
                   <pic:blipFill>
@@ -349,7 +322,174 @@
                   <pic:spPr>
                     <a:xfrm>
                       <a:off x="0" y="0"/>
-                      <a:ext cx="5760720" cy="2704465"/>
+                      <a:ext cx="5760720" cy="3692525"/>
+                    </a:xfrm>
+                    <a:prstGeom prst="rect">
+                      <a:avLst/>
+                    </a:prstGeom>
+                  </pic:spPr>
+                </pic:pic>
+              </a:graphicData>
+            </a:graphic>
+          </wp:inline>
+        </w:drawing>
+      </w:r>
+    </w:p>
+    <w:p>
+      <w:pPr>
+        <w:rPr>
+          <w:lang w:val="fr-FR"/>
+        </w:rPr>
+      </w:pPr>
+    </w:p>
+    <w:p>
+      <w:pPr>
+        <w:rPr>
+          <w:lang w:val="fr-FR"/>
+        </w:rPr>
+      </w:pPr>
+    </w:p>
+    <w:p>
+      <w:pPr>
+        <w:pStyle w:val="Paragraphedeliste"/>
+        <w:numPr>
+          <w:ilvl w:val="0"/>
+          <w:numId w:val="1"/>
+        </w:numPr>
+        <w:rPr>
+          <w:lang w:val="fr-FR"/>
+        </w:rPr>
+      </w:pPr>
+      <w:r>
+        <w:rPr>
+          <w:lang w:val="fr-FR"/>
+        </w:rPr>
+        <w:t>Exécution de la commande pour les tests GET et post avec végéta</w:t>
+      </w:r>
+    </w:p>
+    <w:p>
+      <w:pPr>
+        <w:ind w:left="360"/>
+        <w:rPr>
+          <w:lang w:val="fr-FR"/>
+        </w:rPr>
+      </w:pPr>
+      <w:r>
+        <w:rPr>
+          <w:noProof/>
+          <w:lang w:val="fr-FR"/>
+        </w:rPr>
+        <w:drawing>
+          <wp:inline distT="0" distB="0" distL="0" distR="0">
+            <wp:extent cx="5760720" cy="376555"/>
+            <wp:effectExtent l="0" t="0" r="5080" b="4445"/>
+            <wp:docPr id="1678312015" name="Image 6"/>
+            <wp:cNvGraphicFramePr>
+              <a:graphicFrameLocks xmlns:a="http://schemas.openxmlformats.org/drawingml/2006/main" noChangeAspect="1"/>
+            </wp:cNvGraphicFramePr>
+            <a:graphic xmlns:a="http://schemas.openxmlformats.org/drawingml/2006/main">
+              <a:graphicData uri="http://schemas.openxmlformats.org/drawingml/2006/picture">
+                <pic:pic xmlns:pic="http://schemas.openxmlformats.org/drawingml/2006/picture">
+                  <pic:nvPicPr>
+                    <pic:cNvPr id="1678312015" name="Image 1678312015"/>
+                    <pic:cNvPicPr/>
+                  </pic:nvPicPr>
+                  <pic:blipFill>
+                    <a:blip r:embed="rId9" cstate="print">
+                      <a:extLst>
+                        <a:ext uri="{28A0092B-C50C-407E-A947-70E740481C1C}">
+                          <a14:useLocalDpi xmlns:a14="http://schemas.microsoft.com/office/drawing/2010/main" val="0"/>
+                        </a:ext>
+                      </a:extLst>
+                    </a:blip>
+                    <a:stretch>
+                      <a:fillRect/>
+                    </a:stretch>
+                  </pic:blipFill>
+                  <pic:spPr>
+                    <a:xfrm>
+                      <a:off x="0" y="0"/>
+                      <a:ext cx="5760720" cy="376555"/>
+                    </a:xfrm>
+                    <a:prstGeom prst="rect">
+                      <a:avLst/>
+                    </a:prstGeom>
+                  </pic:spPr>
+                </pic:pic>
+              </a:graphicData>
+            </a:graphic>
+          </wp:inline>
+        </w:drawing>
+      </w:r>
+    </w:p>
+    <w:p>
+      <w:pPr>
+        <w:ind w:left="360"/>
+        <w:rPr>
+          <w:lang w:val="fr-FR"/>
+        </w:rPr>
+      </w:pPr>
+    </w:p>
+    <w:p>
+      <w:pPr>
+        <w:pStyle w:val="Paragraphedeliste"/>
+        <w:numPr>
+          <w:ilvl w:val="0"/>
+          <w:numId w:val="1"/>
+        </w:numPr>
+        <w:rPr>
+          <w:lang w:val="fr-FR"/>
+        </w:rPr>
+      </w:pPr>
+      <w:r>
+        <w:rPr>
+          <w:lang w:val="fr-FR"/>
+        </w:rPr>
+        <w:t>Résultats</w:t>
+      </w:r>
+    </w:p>
+    <w:p>
+      <w:pPr>
+        <w:rPr>
+          <w:lang w:val="fr-FR"/>
+        </w:rPr>
+      </w:pPr>
+      <w:r>
+        <w:rPr>
+          <w:noProof/>
+          <w:lang w:val="fr-FR"/>
+        </w:rPr>
+        <w:drawing>
+          <wp:inline distT="0" distB="0" distL="0" distR="0">
+            <wp:extent cx="5760720" cy="2006600"/>
+            <wp:effectExtent l="0" t="0" r="5080" b="0"/>
+            <wp:docPr id="1267828658" name="Image 7"/>
+            <wp:cNvGraphicFramePr>
+              <a:graphicFrameLocks xmlns:a="http://schemas.openxmlformats.org/drawingml/2006/main" noChangeAspect="1"/>
+            </wp:cNvGraphicFramePr>
+            <a:graphic xmlns:a="http://schemas.openxmlformats.org/drawingml/2006/main">
+              <a:graphicData uri="http://schemas.openxmlformats.org/drawingml/2006/picture">
+                <pic:pic xmlns:pic="http://schemas.openxmlformats.org/drawingml/2006/picture">
+                  <pic:nvPicPr>
+                    <pic:cNvPr id="1267828658" name="Image 1267828658"/>
+                    <pic:cNvPicPr/>
+                  </pic:nvPicPr>
+                  <pic:blipFill>
+                    <a:blip r:embed="rId10">
+                      <a:extLst>
+                        <a:ext uri="{28A0092B-C50C-407E-A947-70E740481C1C}">
+                          <a14:useLocalDpi xmlns:a14="http://schemas.microsoft.com/office/drawing/2010/main" val="0"/>
+                        </a:ext>
+                      </a:extLst>
+                    </a:blip>
+                    <a:stretch>
+                      <a:fillRect/>
+                    </a:stretch>
+                  </pic:blipFill>
+                  <pic:spPr>
+                    <a:xfrm>
+                      <a:off x="0" y="0"/>
+                      <a:ext cx="5760720" cy="2006600"/>
                     </a:xfrm>
                     <a:prstGeom prst="rect">
                       <a:avLst/>

</xml_diff>